<commit_message>
Updated to have appendix.
</commit_message>
<xml_diff>
--- a/proj3/Neural Net Testing.docx
+++ b/proj3/Neural Net Testing.docx
@@ -1368,9 +1368,417 @@
         <w:t xml:space="preserve">K-folding was much more consistent in percentage classified correctly than holdout percentages when looking across a wide range of different holdout percents or k-folds. K-folding was on average a better method, too. K-folding and holdout percentages both were able to produce almost exactly the same level of correctly classified instances at peak, however. Because of this, we are unable to draw any strong conclusions as to which is a better method for training a neural network. </w:t>
       </w:r>
     </w:p>
+    <w:p>
+      <w:pPr>
+        <w:pStyle w:val="Body"/>
+        <w:bidi w:val="0"/>
+      </w:pPr>
+    </w:p>
+    <w:p>
+      <w:pPr>
+        <w:pStyle w:val="Body"/>
+        <w:bidi w:val="0"/>
+      </w:pPr>
+    </w:p>
+    <w:p>
+      <w:pPr>
+        <w:pStyle w:val="Body"/>
+        <w:bidi w:val="0"/>
+      </w:pPr>
+    </w:p>
+    <w:p>
+      <w:pPr>
+        <w:pStyle w:val="Body"/>
+        <w:bidi w:val="0"/>
+      </w:pPr>
+    </w:p>
+    <w:p>
+      <w:pPr>
+        <w:pStyle w:val="Body"/>
+        <w:bidi w:val="0"/>
+      </w:pPr>
+    </w:p>
+    <w:p>
+      <w:pPr>
+        <w:pStyle w:val="Body"/>
+        <w:bidi w:val="0"/>
+      </w:pPr>
+    </w:p>
+    <w:p>
+      <w:pPr>
+        <w:pStyle w:val="Body"/>
+        <w:bidi w:val="0"/>
+      </w:pPr>
+    </w:p>
+    <w:p>
+      <w:pPr>
+        <w:pStyle w:val="Body"/>
+        <w:bidi w:val="0"/>
+      </w:pPr>
+    </w:p>
+    <w:p>
+      <w:pPr>
+        <w:pStyle w:val="Body"/>
+        <w:bidi w:val="0"/>
+      </w:pPr>
+    </w:p>
+    <w:p>
+      <w:pPr>
+        <w:pStyle w:val="Body"/>
+        <w:bidi w:val="0"/>
+      </w:pPr>
+    </w:p>
+    <w:p>
+      <w:pPr>
+        <w:pStyle w:val="Body"/>
+        <w:bidi w:val="0"/>
+      </w:pPr>
+    </w:p>
+    <w:p>
+      <w:pPr>
+        <w:pStyle w:val="Body"/>
+        <w:bidi w:val="0"/>
+      </w:pPr>
+    </w:p>
+    <w:p>
+      <w:pPr>
+        <w:pStyle w:val="Body"/>
+        <w:bidi w:val="0"/>
+      </w:pPr>
+    </w:p>
+    <w:p>
+      <w:pPr>
+        <w:pStyle w:val="Body"/>
+        <w:rPr>
+          <w:b w:val="1"/>
+          <w:bCs w:val="1"/>
+          <w:sz w:val="34"/>
+          <w:szCs w:val="34"/>
+          <w:u w:val="single"/>
+        </w:rPr>
+      </w:pPr>
+      <w:r>
+        <w:rPr>
+          <w:b w:val="1"/>
+          <w:bCs w:val="1"/>
+          <w:sz w:val="34"/>
+          <w:szCs w:val="34"/>
+          <w:u w:val="single"/>
+          <w:rtl w:val="0"/>
+          <w:lang w:val="en-US"/>
+        </w:rPr>
+        <w:t>Appendix A:</w:t>
+      </w:r>
+    </w:p>
+    <w:p>
+      <w:pPr>
+        <w:pStyle w:val="Body"/>
+        <w:bidi w:val="0"/>
+      </w:pPr>
+    </w:p>
+    <w:p>
+      <w:pPr>
+        <w:pStyle w:val="Body"/>
+        <w:bidi w:val="0"/>
+      </w:pPr>
+    </w:p>
+    <w:p>
+      <w:pPr>
+        <w:pStyle w:val="Body"/>
+        <w:bidi w:val="0"/>
+      </w:pPr>
+      <w:r>
+        <w:rPr>
+          <w:rtl w:val="0"/>
+        </w:rPr>
+        <w:t>20% Holdout:</w:t>
+      </w:r>
+      <w:r>
+        <w:drawing>
+          <wp:anchor distT="152400" distB="152400" distL="152400" distR="152400" simplePos="0" relativeHeight="251668480" behindDoc="0" locked="0" layoutInCell="1" allowOverlap="1">
+            <wp:simplePos x="0" y="0"/>
+            <wp:positionH relativeFrom="margin">
+              <wp:posOffset>-6350</wp:posOffset>
+            </wp:positionH>
+            <wp:positionV relativeFrom="line">
+              <wp:posOffset>213359</wp:posOffset>
+            </wp:positionV>
+            <wp:extent cx="5943600" cy="3308038"/>
+            <wp:effectExtent l="0" t="0" r="0" b="0"/>
+            <wp:wrapThrough wrapText="bothSides" distL="152400" distR="152400">
+              <wp:wrapPolygon edited="1">
+                <wp:start x="0" y="0"/>
+                <wp:lineTo x="21600" y="0"/>
+                <wp:lineTo x="21600" y="21603"/>
+                <wp:lineTo x="0" y="21603"/>
+                <wp:lineTo x="0" y="0"/>
+              </wp:wrapPolygon>
+            </wp:wrapThrough>
+            <wp:docPr id="1073741834" name="officeArt object"/>
+            <wp:cNvGraphicFramePr/>
+            <a:graphic xmlns:a="http://schemas.openxmlformats.org/drawingml/2006/main">
+              <a:graphicData uri="http://schemas.openxmlformats.org/drawingml/2006/picture">
+                <pic:pic xmlns:pic="http://schemas.openxmlformats.org/drawingml/2006/picture">
+                  <pic:nvPicPr>
+                    <pic:cNvPr id="1073741834" name="Screen Shot 2016-02-10 at 2.31.26 PM.png"/>
+                    <pic:cNvPicPr>
+                      <a:picLocks noChangeAspect="1"/>
+                    </pic:cNvPicPr>
+                  </pic:nvPicPr>
+                  <pic:blipFill>
+                    <a:blip r:embed="rId13">
+                      <a:extLst/>
+                    </a:blip>
+                    <a:stretch>
+                      <a:fillRect/>
+                    </a:stretch>
+                  </pic:blipFill>
+                  <pic:spPr>
+                    <a:xfrm>
+                      <a:off x="0" y="0"/>
+                      <a:ext cx="5943600" cy="3308038"/>
+                    </a:xfrm>
+                    <a:prstGeom prst="rect">
+                      <a:avLst/>
+                    </a:prstGeom>
+                    <a:ln w="12700" cap="flat">
+                      <a:noFill/>
+                      <a:miter lim="400000"/>
+                    </a:ln>
+                    <a:effectLst/>
+                  </pic:spPr>
+                </pic:pic>
+              </a:graphicData>
+            </a:graphic>
+          </wp:anchor>
+        </w:drawing>
+      </w:r>
+    </w:p>
+    <w:p>
+      <w:pPr>
+        <w:pStyle w:val="Body"/>
+        <w:bidi w:val="0"/>
+      </w:pPr>
+    </w:p>
+    <w:p>
+      <w:pPr>
+        <w:pStyle w:val="Body"/>
+        <w:bidi w:val="0"/>
+      </w:pPr>
+      <w:r>
+        <w:rPr>
+          <w:rtl w:val="0"/>
+        </w:rPr>
+        <w:t>40% Holdout:</w:t>
+      </w:r>
+      <w:r>
+        <w:drawing>
+          <wp:anchor distT="152400" distB="152400" distL="152400" distR="152400" simplePos="0" relativeHeight="251669504" behindDoc="0" locked="0" layoutInCell="1" allowOverlap="1">
+            <wp:simplePos x="0" y="0"/>
+            <wp:positionH relativeFrom="margin">
+              <wp:posOffset>-6349</wp:posOffset>
+            </wp:positionH>
+            <wp:positionV relativeFrom="line">
+              <wp:posOffset>199637</wp:posOffset>
+            </wp:positionV>
+            <wp:extent cx="5943600" cy="3280163"/>
+            <wp:effectExtent l="0" t="0" r="0" b="0"/>
+            <wp:wrapThrough wrapText="bothSides" distL="152400" distR="152400">
+              <wp:wrapPolygon edited="1">
+                <wp:start x="0" y="0"/>
+                <wp:lineTo x="21600" y="0"/>
+                <wp:lineTo x="21600" y="21633"/>
+                <wp:lineTo x="0" y="21633"/>
+                <wp:lineTo x="0" y="0"/>
+              </wp:wrapPolygon>
+            </wp:wrapThrough>
+            <wp:docPr id="1073741835" name="officeArt object"/>
+            <wp:cNvGraphicFramePr/>
+            <a:graphic xmlns:a="http://schemas.openxmlformats.org/drawingml/2006/main">
+              <a:graphicData uri="http://schemas.openxmlformats.org/drawingml/2006/picture">
+                <pic:pic xmlns:pic="http://schemas.openxmlformats.org/drawingml/2006/picture">
+                  <pic:nvPicPr>
+                    <pic:cNvPr id="1073741835" name="Screen Shot 2016-02-10 at 2.31.43 PM.png"/>
+                    <pic:cNvPicPr>
+                      <a:picLocks noChangeAspect="1"/>
+                    </pic:cNvPicPr>
+                  </pic:nvPicPr>
+                  <pic:blipFill>
+                    <a:blip r:embed="rId14">
+                      <a:extLst/>
+                    </a:blip>
+                    <a:stretch>
+                      <a:fillRect/>
+                    </a:stretch>
+                  </pic:blipFill>
+                  <pic:spPr>
+                    <a:xfrm>
+                      <a:off x="0" y="0"/>
+                      <a:ext cx="5943600" cy="3280163"/>
+                    </a:xfrm>
+                    <a:prstGeom prst="rect">
+                      <a:avLst/>
+                    </a:prstGeom>
+                    <a:ln w="12700" cap="flat">
+                      <a:noFill/>
+                      <a:miter lim="400000"/>
+                    </a:ln>
+                    <a:effectLst/>
+                  </pic:spPr>
+                </pic:pic>
+              </a:graphicData>
+            </a:graphic>
+          </wp:anchor>
+        </w:drawing>
+      </w:r>
+    </w:p>
+    <w:p>
+      <w:pPr>
+        <w:pStyle w:val="Body"/>
+        <w:bidi w:val="0"/>
+      </w:pPr>
+      <w:r>
+        <w:rPr>
+          <w:rtl w:val="0"/>
+        </w:rPr>
+        <w:t>60% Holdout:</w:t>
+      </w:r>
+      <w:r>
+        <w:drawing>
+          <wp:anchor distT="152400" distB="152400" distL="152400" distR="152400" simplePos="0" relativeHeight="251670528" behindDoc="0" locked="0" layoutInCell="1" allowOverlap="1">
+            <wp:simplePos x="0" y="0"/>
+            <wp:positionH relativeFrom="margin">
+              <wp:posOffset>-6349</wp:posOffset>
+            </wp:positionH>
+            <wp:positionV relativeFrom="line">
+              <wp:posOffset>203200</wp:posOffset>
+            </wp:positionV>
+            <wp:extent cx="5943600" cy="3274075"/>
+            <wp:effectExtent l="0" t="0" r="0" b="0"/>
+            <wp:wrapThrough wrapText="bothSides" distL="152400" distR="152400">
+              <wp:wrapPolygon edited="1">
+                <wp:start x="0" y="0"/>
+                <wp:lineTo x="21600" y="0"/>
+                <wp:lineTo x="21600" y="21635"/>
+                <wp:lineTo x="0" y="21635"/>
+                <wp:lineTo x="0" y="0"/>
+              </wp:wrapPolygon>
+            </wp:wrapThrough>
+            <wp:docPr id="1073741836" name="officeArt object"/>
+            <wp:cNvGraphicFramePr/>
+            <a:graphic xmlns:a="http://schemas.openxmlformats.org/drawingml/2006/main">
+              <a:graphicData uri="http://schemas.openxmlformats.org/drawingml/2006/picture">
+                <pic:pic xmlns:pic="http://schemas.openxmlformats.org/drawingml/2006/picture">
+                  <pic:nvPicPr>
+                    <pic:cNvPr id="1073741836" name="Screen Shot 2016-02-10 at 2.32.09 PM.png"/>
+                    <pic:cNvPicPr>
+                      <a:picLocks noChangeAspect="1"/>
+                    </pic:cNvPicPr>
+                  </pic:nvPicPr>
+                  <pic:blipFill>
+                    <a:blip r:embed="rId15">
+                      <a:extLst/>
+                    </a:blip>
+                    <a:stretch>
+                      <a:fillRect/>
+                    </a:stretch>
+                  </pic:blipFill>
+                  <pic:spPr>
+                    <a:xfrm>
+                      <a:off x="0" y="0"/>
+                      <a:ext cx="5943600" cy="3274075"/>
+                    </a:xfrm>
+                    <a:prstGeom prst="rect">
+                      <a:avLst/>
+                    </a:prstGeom>
+                    <a:ln w="12700" cap="flat">
+                      <a:noFill/>
+                      <a:miter lim="400000"/>
+                    </a:ln>
+                    <a:effectLst/>
+                  </pic:spPr>
+                </pic:pic>
+              </a:graphicData>
+            </a:graphic>
+          </wp:anchor>
+        </w:drawing>
+      </w:r>
+    </w:p>
+    <w:p>
+      <w:pPr>
+        <w:pStyle w:val="Body"/>
+        <w:bidi w:val="0"/>
+      </w:pPr>
+      <w:r>
+        <w:rPr>
+          <w:rtl w:val="0"/>
+        </w:rPr>
+        <w:t>80% Holdout:</w:t>
+      </w:r>
+      <w:r>
+        <w:drawing>
+          <wp:anchor distT="152400" distB="152400" distL="152400" distR="152400" simplePos="0" relativeHeight="251671552" behindDoc="0" locked="0" layoutInCell="1" allowOverlap="1">
+            <wp:simplePos x="0" y="0"/>
+            <wp:positionH relativeFrom="margin">
+              <wp:posOffset>-6349</wp:posOffset>
+            </wp:positionH>
+            <wp:positionV relativeFrom="line">
+              <wp:posOffset>208280</wp:posOffset>
+            </wp:positionV>
+            <wp:extent cx="5943600" cy="3293717"/>
+            <wp:effectExtent l="0" t="0" r="0" b="0"/>
+            <wp:wrapThrough wrapText="bothSides" distL="152400" distR="152400">
+              <wp:wrapPolygon edited="1">
+                <wp:start x="0" y="0"/>
+                <wp:lineTo x="21600" y="0"/>
+                <wp:lineTo x="21600" y="21620"/>
+                <wp:lineTo x="0" y="21620"/>
+                <wp:lineTo x="0" y="0"/>
+              </wp:wrapPolygon>
+            </wp:wrapThrough>
+            <wp:docPr id="1073741837" name="officeArt object"/>
+            <wp:cNvGraphicFramePr/>
+            <a:graphic xmlns:a="http://schemas.openxmlformats.org/drawingml/2006/main">
+              <a:graphicData uri="http://schemas.openxmlformats.org/drawingml/2006/picture">
+                <pic:pic xmlns:pic="http://schemas.openxmlformats.org/drawingml/2006/picture">
+                  <pic:nvPicPr>
+                    <pic:cNvPr id="1073741837" name="Screen Shot 2016-02-10 at 2.32.26 PM.png"/>
+                    <pic:cNvPicPr>
+                      <a:picLocks noChangeAspect="1"/>
+                    </pic:cNvPicPr>
+                  </pic:nvPicPr>
+                  <pic:blipFill>
+                    <a:blip r:embed="rId16">
+                      <a:extLst/>
+                    </a:blip>
+                    <a:stretch>
+                      <a:fillRect/>
+                    </a:stretch>
+                  </pic:blipFill>
+                  <pic:spPr>
+                    <a:xfrm>
+                      <a:off x="0" y="0"/>
+                      <a:ext cx="5943600" cy="3293717"/>
+                    </a:xfrm>
+                    <a:prstGeom prst="rect">
+                      <a:avLst/>
+                    </a:prstGeom>
+                    <a:ln w="12700" cap="flat">
+                      <a:noFill/>
+                      <a:miter lim="400000"/>
+                    </a:ln>
+                    <a:effectLst/>
+                  </pic:spPr>
+                </pic:pic>
+              </a:graphicData>
+            </a:graphic>
+          </wp:anchor>
+        </w:drawing>
+      </w:r>
+    </w:p>
     <w:sectPr>
-      <w:headerReference w:type="default" r:id="rId13"/>
-      <w:footerReference w:type="default" r:id="rId14"/>
+      <w:headerReference w:type="default" r:id="rId17"/>
+      <w:footerReference w:type="default" r:id="rId18"/>
       <w:pgSz w:w="12240" w:h="15840" w:orient="portrait"/>
       <w:pgMar w:top="1440" w:right="1440" w:bottom="1440" w:left="1440" w:header="720" w:footer="864"/>
       <w:bidi w:val="0"/>

</xml_diff>